<commit_message>
comment changes + notes
</commit_message>
<xml_diff>
--- a/s2/lab1/lab1.docx
+++ b/s2/lab1/lab1.docx
@@ -690,10 +690,10 @@
         </w:rPr>
         <w:lastRenderedPageBreak/>
         <w:drawing>
-          <wp:inline distT="0" distB="0" distL="0" distR="0" wp14:anchorId="423C90DE" wp14:editId="74986DAE">
-            <wp:extent cx="4408150" cy="3289465"/>
-            <wp:effectExtent l="0" t="0" r="0" b="6350"/>
-            <wp:docPr id="4" name="Рисунок 4"/>
+          <wp:inline distT="0" distB="0" distL="0" distR="0" wp14:anchorId="69553502" wp14:editId="4A5BFC8F">
+            <wp:extent cx="4729068" cy="2914650"/>
+            <wp:effectExtent l="0" t="0" r="0" b="0"/>
+            <wp:docPr id="13" name="Рисунок 13"/>
             <wp:cNvGraphicFramePr>
               <a:graphicFrameLocks xmlns:a="http://schemas.openxmlformats.org/drawingml/2006/main" noChangeAspect="1"/>
             </wp:cNvGraphicFramePr>
@@ -706,13 +706,13 @@
                   </pic:nvPicPr>
                   <pic:blipFill rotWithShape="1">
                     <a:blip r:embed="rId8"/>
-                    <a:srcRect r="36112" b="15197"/>
+                    <a:srcRect l="30344" t="34147" r="31727" b="24270"/>
                     <a:stretch/>
                   </pic:blipFill>
                   <pic:spPr bwMode="auto">
                     <a:xfrm>
                       <a:off x="0" y="0"/>
-                      <a:ext cx="4423227" cy="3300716"/>
+                      <a:ext cx="4739190" cy="2920889"/>
                     </a:xfrm>
                     <a:prstGeom prst="rect">
                       <a:avLst/>
@@ -845,10 +845,10 @@
         </w:rPr>
         <w:lastRenderedPageBreak/>
         <w:drawing>
-          <wp:inline distT="0" distB="0" distL="0" distR="0" wp14:anchorId="5FFCC5F5" wp14:editId="17E44A14">
-            <wp:extent cx="3621974" cy="3030206"/>
-            <wp:effectExtent l="0" t="0" r="0" b="0"/>
-            <wp:docPr id="6" name="Рисунок 6"/>
+          <wp:inline distT="0" distB="0" distL="0" distR="0" wp14:anchorId="1828A339" wp14:editId="3BC142DD">
+            <wp:extent cx="3695700" cy="3898964"/>
+            <wp:effectExtent l="0" t="0" r="0" b="6350"/>
+            <wp:docPr id="14" name="Рисунок 14"/>
             <wp:cNvGraphicFramePr>
               <a:graphicFrameLocks xmlns:a="http://schemas.openxmlformats.org/drawingml/2006/main" noChangeAspect="1"/>
             </wp:cNvGraphicFramePr>
@@ -861,13 +861,13 @@
                   </pic:nvPicPr>
                   <pic:blipFill rotWithShape="1">
                     <a:blip r:embed="rId10"/>
-                    <a:srcRect l="4635" t="28153" r="61206" b="21013"/>
+                    <a:srcRect l="29725" t="24785" r="39312" b="17110"/>
                     <a:stretch/>
                   </pic:blipFill>
                   <pic:spPr bwMode="auto">
                     <a:xfrm>
                       <a:off x="0" y="0"/>
-                      <a:ext cx="3640807" cy="3045962"/>
+                      <a:ext cx="3700209" cy="3903721"/>
                     </a:xfrm>
                     <a:prstGeom prst="rect">
                       <a:avLst/>
@@ -958,6 +958,7 @@
         <w:rPr>
           <w:noProof/>
         </w:rPr>
+        <w:lastRenderedPageBreak/>
         <w:drawing>
           <wp:inline distT="0" distB="0" distL="0" distR="0" wp14:anchorId="2B7C5FC6" wp14:editId="2CFCEAF4">
             <wp:extent cx="6152515" cy="3458845"/>
@@ -1029,7 +1030,6 @@
           <w:sz w:val="28"/>
           <w:szCs w:val="28"/>
         </w:rPr>
-        <w:lastRenderedPageBreak/>
         <w:t xml:space="preserve">Виконання на </w:t>
       </w:r>
       <w:r>
@@ -1109,6 +1109,7 @@
         <w:rPr>
           <w:noProof/>
         </w:rPr>
+        <w:lastRenderedPageBreak/>
         <w:drawing>
           <wp:inline distT="0" distB="0" distL="0" distR="0" wp14:anchorId="10A93FFB" wp14:editId="2ABE955A">
             <wp:extent cx="6152515" cy="3458845"/>
@@ -1160,7 +1161,6 @@
         <w:rPr>
           <w:noProof/>
         </w:rPr>
-        <w:lastRenderedPageBreak/>
         <w:drawing>
           <wp:inline distT="0" distB="0" distL="0" distR="0" wp14:anchorId="109338F0" wp14:editId="3E29985E">
             <wp:extent cx="6152515" cy="3458845"/>
@@ -1212,6 +1212,7 @@
         <w:rPr>
           <w:noProof/>
         </w:rPr>
+        <w:lastRenderedPageBreak/>
         <w:drawing>
           <wp:inline distT="0" distB="0" distL="0" distR="0" wp14:anchorId="1963A423" wp14:editId="191CF20C">
             <wp:extent cx="6152515" cy="3458845"/>
@@ -1311,7 +1312,6 @@
           <w:sz w:val="28"/>
           <w:szCs w:val="28"/>
         </w:rPr>
-        <w:lastRenderedPageBreak/>
         <w:t>Висновки</w:t>
       </w:r>
     </w:p>
@@ -1654,10 +1654,10 @@
       </w:rPr>
     </w:lvl>
   </w:abstractNum>
-  <w:num w:numId="1">
+  <w:num w:numId="1" w16cid:durableId="1839617122">
     <w:abstractNumId w:val="1"/>
   </w:num>
-  <w:num w:numId="2">
+  <w:num w:numId="2" w16cid:durableId="1556351520">
     <w:abstractNumId w:val="0"/>
   </w:num>
 </w:numbering>

</xml_diff>